<commit_message>
Ejercicios de Estructuras Selectivas
</commit_message>
<xml_diff>
--- a/Plantilla de Resolución de Problemas 3.6.docx
+++ b/Plantilla de Resolución de Problemas 3.6.docx
@@ -4469,8 +4469,6 @@
         <w:tab/>
         <w:t>Datos de Entrada:</w:t>
       </w:r>
-      <w:bookmarkStart w:id="0" w:name="_GoBack"/>
-      <w:bookmarkEnd w:id="0"/>
     </w:p>
     <w:p>
       <w:pPr>
@@ -4527,7 +4525,21 @@
           <w:color w:val="0070C0"/>
           <w:sz w:val="28"/>
         </w:rPr>
-        <w:t>Ejemplo: 100, 200, 400</w:t>
+        <w:t xml:space="preserve">Ejemplo: 100, </w:t>
+      </w:r>
+      <w:r>
+        <w:rPr>
+          <w:color w:val="0070C0"/>
+          <w:sz w:val="28"/>
+        </w:rPr>
+        <w:t>300</w:t>
+      </w:r>
+      <w:r>
+        <w:rPr>
+          <w:color w:val="0070C0"/>
+          <w:sz w:val="28"/>
+        </w:rPr>
+        <w:t>, 400</w:t>
       </w:r>
       <w:r>
         <w:rPr>
@@ -4606,6 +4618,13 @@
         </w:rPr>
         <w:t>Entonces</w:t>
       </w:r>
+      <w:r>
+        <w:rPr>
+          <w:color w:val="000000" w:themeColor="text1"/>
+          <w:sz w:val="28"/>
+        </w:rPr>
+        <w:t xml:space="preserve">      </w:t>
+      </w:r>
     </w:p>
     <w:p>
       <w:pPr>
@@ -4663,6 +4682,34 @@
         </w:rPr>
         <w:t>*95</w:t>
       </w:r>
+      <w:r>
+        <w:rPr>
+          <w:color w:val="00B050"/>
+          <w:sz w:val="28"/>
+        </w:rPr>
+        <w:t xml:space="preserve">  </w:t>
+      </w:r>
+      <w:r>
+        <w:rPr>
+          <w:color w:val="000000" w:themeColor="text1"/>
+          <w:sz w:val="28"/>
+        </w:rPr>
+        <w:t>(Ejemplo: 100= $</w:t>
+      </w:r>
+      <w:r>
+        <w:rPr>
+          <w:color w:val="000000" w:themeColor="text1"/>
+          <w:sz w:val="28"/>
+        </w:rPr>
+        <w:t>9500</w:t>
+      </w:r>
+      <w:r>
+        <w:rPr>
+          <w:color w:val="000000" w:themeColor="text1"/>
+          <w:sz w:val="28"/>
+        </w:rPr>
+        <w:t xml:space="preserve"> )</w:t>
+      </w:r>
     </w:p>
     <w:p>
       <w:pPr>
@@ -4807,6 +4854,43 @@
         </w:rPr>
         <w:t>85</w:t>
       </w:r>
+      <w:r>
+        <w:rPr>
+          <w:color w:val="00B050"/>
+          <w:sz w:val="28"/>
+        </w:rPr>
+        <w:t xml:space="preserve">  </w:t>
+      </w:r>
+      <w:r>
+        <w:rPr>
+          <w:color w:val="000000" w:themeColor="text1"/>
+          <w:sz w:val="28"/>
+        </w:rPr>
+        <w:t>(</w:t>
+      </w:r>
+      <w:r>
+        <w:rPr>
+          <w:color w:val="000000" w:themeColor="text1"/>
+          <w:sz w:val="26"/>
+          <w:szCs w:val="26"/>
+        </w:rPr>
+        <w:t>Ejemplo: 100= $</w:t>
+      </w:r>
+      <w:r>
+        <w:rPr>
+          <w:color w:val="000000" w:themeColor="text1"/>
+          <w:sz w:val="26"/>
+          <w:szCs w:val="26"/>
+        </w:rPr>
+        <w:t>25500</w:t>
+      </w:r>
+      <w:r>
+        <w:rPr>
+          <w:color w:val="000000" w:themeColor="text1"/>
+          <w:sz w:val="24"/>
+        </w:rPr>
+        <w:t xml:space="preserve"> )</w:t>
+      </w:r>
     </w:p>
     <w:p>
       <w:pPr>
@@ -4895,6 +4979,51 @@
           <w:sz w:val="28"/>
         </w:rPr>
         <w:t>75</w:t>
+      </w:r>
+      <w:r>
+        <w:rPr>
+          <w:color w:val="00B050"/>
+          <w:sz w:val="28"/>
+        </w:rPr>
+        <w:t xml:space="preserve"> </w:t>
+      </w:r>
+      <w:r>
+        <w:rPr>
+          <w:color w:val="000000" w:themeColor="text1"/>
+          <w:sz w:val="28"/>
+        </w:rPr>
+        <w:t>(</w:t>
+      </w:r>
+      <w:r>
+        <w:rPr>
+          <w:color w:val="000000" w:themeColor="text1"/>
+          <w:sz w:val="26"/>
+          <w:szCs w:val="26"/>
+        </w:rPr>
+        <w:t>Ejemplo: 4</w:t>
+      </w:r>
+      <w:r>
+        <w:rPr>
+          <w:color w:val="000000" w:themeColor="text1"/>
+          <w:sz w:val="26"/>
+          <w:szCs w:val="26"/>
+        </w:rPr>
+        <w:t>00= $</w:t>
+      </w:r>
+      <w:r>
+        <w:rPr>
+          <w:color w:val="000000" w:themeColor="text1"/>
+          <w:sz w:val="26"/>
+          <w:szCs w:val="26"/>
+        </w:rPr>
+        <w:t>30000</w:t>
+      </w:r>
+      <w:r>
+        <w:rPr>
+          <w:color w:val="000000" w:themeColor="text1"/>
+          <w:sz w:val="24"/>
+        </w:rPr>
+        <w:t xml:space="preserve"> )</w:t>
       </w:r>
     </w:p>
     <w:p>
@@ -5046,14 +5175,904 @@
           <w:sz w:val="28"/>
         </w:rPr>
       </w:pPr>
-    </w:p>
-    <w:p>
-      <w:pPr>
+      <w:r>
+        <w:rPr>
+          <w:b/>
+          <w:i/>
+          <w:sz w:val="28"/>
+        </w:rPr>
+        <w:t>Pseudocódigo</w:t>
+      </w:r>
+      <w:r>
+        <w:rPr>
+          <w:sz w:val="28"/>
+        </w:rPr>
+        <w:t>:</w:t>
+      </w:r>
+    </w:p>
+    <w:p>
+      <w:pPr>
+        <w:pBdr>
+          <w:top w:val="single" w:sz="4" w:space="1" w:color="auto"/>
+          <w:left w:val="single" w:sz="4" w:space="4" w:color="auto"/>
+          <w:bottom w:val="single" w:sz="4" w:space="1" w:color="auto"/>
+          <w:right w:val="single" w:sz="4" w:space="4" w:color="auto"/>
+        </w:pBdr>
         <w:spacing w:after="0"/>
         <w:rPr>
           <w:sz w:val="28"/>
         </w:rPr>
       </w:pPr>
+      <w:r>
+        <w:rPr>
+          <w:sz w:val="28"/>
+        </w:rPr>
+        <w:t xml:space="preserve">Algoritmo </w:t>
+      </w:r>
+      <w:proofErr w:type="spellStart"/>
+      <w:r>
+        <w:rPr>
+          <w:sz w:val="28"/>
+        </w:rPr>
+        <w:t>calcularPrecioTotalEvento</w:t>
+      </w:r>
+      <w:proofErr w:type="spellEnd"/>
+    </w:p>
+    <w:p>
+      <w:pPr>
+        <w:pBdr>
+          <w:top w:val="single" w:sz="4" w:space="1" w:color="auto"/>
+          <w:left w:val="single" w:sz="4" w:space="4" w:color="auto"/>
+          <w:bottom w:val="single" w:sz="4" w:space="1" w:color="auto"/>
+          <w:right w:val="single" w:sz="4" w:space="4" w:color="auto"/>
+        </w:pBdr>
+        <w:spacing w:after="0"/>
+        <w:rPr>
+          <w:sz w:val="28"/>
+        </w:rPr>
+      </w:pPr>
+      <w:r>
+        <w:rPr>
+          <w:sz w:val="28"/>
+        </w:rPr>
+        <w:tab/>
+        <w:t xml:space="preserve">Definir </w:t>
+      </w:r>
+      <w:proofErr w:type="spellStart"/>
+      <w:r>
+        <w:rPr>
+          <w:sz w:val="28"/>
+        </w:rPr>
+        <w:t>cantidadPersona</w:t>
+      </w:r>
+      <w:proofErr w:type="spellEnd"/>
+      <w:r>
+        <w:rPr>
+          <w:sz w:val="28"/>
+        </w:rPr>
+        <w:t xml:space="preserve"> Como Entero</w:t>
+      </w:r>
+    </w:p>
+    <w:p>
+      <w:pPr>
+        <w:pBdr>
+          <w:top w:val="single" w:sz="4" w:space="1" w:color="auto"/>
+          <w:left w:val="single" w:sz="4" w:space="4" w:color="auto"/>
+          <w:bottom w:val="single" w:sz="4" w:space="1" w:color="auto"/>
+          <w:right w:val="single" w:sz="4" w:space="4" w:color="auto"/>
+        </w:pBdr>
+        <w:spacing w:after="0"/>
+        <w:rPr>
+          <w:sz w:val="28"/>
+        </w:rPr>
+      </w:pPr>
+      <w:r>
+        <w:rPr>
+          <w:sz w:val="28"/>
+        </w:rPr>
+        <w:tab/>
+        <w:t xml:space="preserve">Definir </w:t>
+      </w:r>
+      <w:proofErr w:type="spellStart"/>
+      <w:r>
+        <w:rPr>
+          <w:sz w:val="28"/>
+        </w:rPr>
+        <w:t>presupuestoTotal</w:t>
+      </w:r>
+      <w:proofErr w:type="spellEnd"/>
+      <w:r>
+        <w:rPr>
+          <w:sz w:val="28"/>
+        </w:rPr>
+        <w:t xml:space="preserve"> Como Real</w:t>
+      </w:r>
+    </w:p>
+    <w:p>
+      <w:pPr>
+        <w:pBdr>
+          <w:top w:val="single" w:sz="4" w:space="1" w:color="auto"/>
+          <w:left w:val="single" w:sz="4" w:space="4" w:color="auto"/>
+          <w:bottom w:val="single" w:sz="4" w:space="1" w:color="auto"/>
+          <w:right w:val="single" w:sz="4" w:space="4" w:color="auto"/>
+        </w:pBdr>
+        <w:spacing w:after="0"/>
+        <w:rPr>
+          <w:sz w:val="28"/>
+        </w:rPr>
+      </w:pPr>
+      <w:r>
+        <w:rPr>
+          <w:sz w:val="28"/>
+        </w:rPr>
+        <w:tab/>
+        <w:t xml:space="preserve">// Datos de entrada </w:t>
+      </w:r>
+    </w:p>
+    <w:p>
+      <w:pPr>
+        <w:pBdr>
+          <w:top w:val="single" w:sz="4" w:space="1" w:color="auto"/>
+          <w:left w:val="single" w:sz="4" w:space="4" w:color="auto"/>
+          <w:bottom w:val="single" w:sz="4" w:space="1" w:color="auto"/>
+          <w:right w:val="single" w:sz="4" w:space="4" w:color="auto"/>
+        </w:pBdr>
+        <w:spacing w:after="0"/>
+        <w:rPr>
+          <w:sz w:val="28"/>
+        </w:rPr>
+      </w:pPr>
+      <w:r>
+        <w:rPr>
+          <w:sz w:val="28"/>
+        </w:rPr>
+        <w:tab/>
+        <w:t>Escribir 'Ingrese la Cantidad de Personas:'</w:t>
+      </w:r>
+    </w:p>
+    <w:p>
+      <w:pPr>
+        <w:pBdr>
+          <w:top w:val="single" w:sz="4" w:space="1" w:color="auto"/>
+          <w:left w:val="single" w:sz="4" w:space="4" w:color="auto"/>
+          <w:bottom w:val="single" w:sz="4" w:space="1" w:color="auto"/>
+          <w:right w:val="single" w:sz="4" w:space="4" w:color="auto"/>
+        </w:pBdr>
+        <w:spacing w:after="0"/>
+        <w:rPr>
+          <w:sz w:val="28"/>
+        </w:rPr>
+      </w:pPr>
+      <w:r>
+        <w:rPr>
+          <w:sz w:val="28"/>
+        </w:rPr>
+        <w:tab/>
+        <w:t xml:space="preserve">Leer </w:t>
+      </w:r>
+      <w:proofErr w:type="spellStart"/>
+      <w:r>
+        <w:rPr>
+          <w:sz w:val="28"/>
+        </w:rPr>
+        <w:t>cantidadPersona</w:t>
+      </w:r>
+      <w:proofErr w:type="spellEnd"/>
+    </w:p>
+    <w:p>
+      <w:pPr>
+        <w:pBdr>
+          <w:top w:val="single" w:sz="4" w:space="1" w:color="auto"/>
+          <w:left w:val="single" w:sz="4" w:space="4" w:color="auto"/>
+          <w:bottom w:val="single" w:sz="4" w:space="1" w:color="auto"/>
+          <w:right w:val="single" w:sz="4" w:space="4" w:color="auto"/>
+        </w:pBdr>
+        <w:spacing w:after="0"/>
+        <w:rPr>
+          <w:sz w:val="28"/>
+        </w:rPr>
+      </w:pPr>
+      <w:r>
+        <w:rPr>
+          <w:sz w:val="28"/>
+        </w:rPr>
+        <w:lastRenderedPageBreak/>
+        <w:tab/>
+        <w:t xml:space="preserve">// Proceso </w:t>
+      </w:r>
+    </w:p>
+    <w:p>
+      <w:pPr>
+        <w:pBdr>
+          <w:top w:val="single" w:sz="4" w:space="1" w:color="auto"/>
+          <w:left w:val="single" w:sz="4" w:space="4" w:color="auto"/>
+          <w:bottom w:val="single" w:sz="4" w:space="1" w:color="auto"/>
+          <w:right w:val="single" w:sz="4" w:space="4" w:color="auto"/>
+        </w:pBdr>
+        <w:spacing w:after="0"/>
+        <w:rPr>
+          <w:sz w:val="28"/>
+        </w:rPr>
+      </w:pPr>
+      <w:r>
+        <w:rPr>
+          <w:sz w:val="28"/>
+        </w:rPr>
+        <w:tab/>
+        <w:t xml:space="preserve">Si </w:t>
+      </w:r>
+      <w:proofErr w:type="spellStart"/>
+      <w:r>
+        <w:rPr>
+          <w:sz w:val="28"/>
+        </w:rPr>
+        <w:t>cantidadPersona</w:t>
+      </w:r>
+      <w:proofErr w:type="spellEnd"/>
+      <w:r>
+        <w:rPr>
+          <w:sz w:val="28"/>
+        </w:rPr>
+        <w:t>&lt;=200 Entonces</w:t>
+      </w:r>
+    </w:p>
+    <w:p>
+      <w:pPr>
+        <w:pBdr>
+          <w:top w:val="single" w:sz="4" w:space="1" w:color="auto"/>
+          <w:left w:val="single" w:sz="4" w:space="4" w:color="auto"/>
+          <w:bottom w:val="single" w:sz="4" w:space="1" w:color="auto"/>
+          <w:right w:val="single" w:sz="4" w:space="4" w:color="auto"/>
+        </w:pBdr>
+        <w:spacing w:after="0"/>
+        <w:rPr>
+          <w:sz w:val="28"/>
+        </w:rPr>
+      </w:pPr>
+      <w:r>
+        <w:rPr>
+          <w:sz w:val="28"/>
+        </w:rPr>
+        <w:tab/>
+      </w:r>
+      <w:r>
+        <w:rPr>
+          <w:sz w:val="28"/>
+        </w:rPr>
+        <w:tab/>
+      </w:r>
+      <w:proofErr w:type="spellStart"/>
+      <w:proofErr w:type="gramStart"/>
+      <w:r>
+        <w:rPr>
+          <w:sz w:val="28"/>
+        </w:rPr>
+        <w:t>presupuestoTotal</w:t>
+      </w:r>
+      <w:proofErr w:type="spellEnd"/>
+      <w:proofErr w:type="gramEnd"/>
+      <w:r>
+        <w:rPr>
+          <w:sz w:val="28"/>
+        </w:rPr>
+        <w:t xml:space="preserve"> &lt;- </w:t>
+      </w:r>
+      <w:proofErr w:type="spellStart"/>
+      <w:r>
+        <w:rPr>
+          <w:sz w:val="28"/>
+        </w:rPr>
+        <w:t>cantidadPersona</w:t>
+      </w:r>
+      <w:proofErr w:type="spellEnd"/>
+      <w:r>
+        <w:rPr>
+          <w:sz w:val="28"/>
+        </w:rPr>
+        <w:t>*95</w:t>
+      </w:r>
+    </w:p>
+    <w:p>
+      <w:pPr>
+        <w:pBdr>
+          <w:top w:val="single" w:sz="4" w:space="1" w:color="auto"/>
+          <w:left w:val="single" w:sz="4" w:space="4" w:color="auto"/>
+          <w:bottom w:val="single" w:sz="4" w:space="1" w:color="auto"/>
+          <w:right w:val="single" w:sz="4" w:space="4" w:color="auto"/>
+        </w:pBdr>
+        <w:spacing w:after="0"/>
+        <w:rPr>
+          <w:sz w:val="28"/>
+        </w:rPr>
+      </w:pPr>
+      <w:r>
+        <w:rPr>
+          <w:sz w:val="28"/>
+        </w:rPr>
+        <w:tab/>
+      </w:r>
+      <w:proofErr w:type="spellStart"/>
+      <w:r>
+        <w:rPr>
+          <w:sz w:val="28"/>
+        </w:rPr>
+        <w:t>SiNo</w:t>
+      </w:r>
+      <w:bookmarkStart w:id="0" w:name="_GoBack"/>
+      <w:bookmarkEnd w:id="0"/>
+      <w:proofErr w:type="spellEnd"/>
+    </w:p>
+    <w:p>
+      <w:pPr>
+        <w:pBdr>
+          <w:top w:val="single" w:sz="4" w:space="1" w:color="auto"/>
+          <w:left w:val="single" w:sz="4" w:space="4" w:color="auto"/>
+          <w:bottom w:val="single" w:sz="4" w:space="1" w:color="auto"/>
+          <w:right w:val="single" w:sz="4" w:space="4" w:color="auto"/>
+        </w:pBdr>
+        <w:spacing w:after="0"/>
+        <w:rPr>
+          <w:sz w:val="28"/>
+        </w:rPr>
+      </w:pPr>
+      <w:r>
+        <w:rPr>
+          <w:sz w:val="28"/>
+        </w:rPr>
+        <w:tab/>
+      </w:r>
+      <w:r>
+        <w:rPr>
+          <w:sz w:val="28"/>
+        </w:rPr>
+        <w:tab/>
+        <w:t xml:space="preserve">Si </w:t>
+      </w:r>
+      <w:proofErr w:type="spellStart"/>
+      <w:r>
+        <w:rPr>
+          <w:sz w:val="28"/>
+        </w:rPr>
+        <w:t>cantidadPersona</w:t>
+      </w:r>
+      <w:proofErr w:type="spellEnd"/>
+      <w:r>
+        <w:rPr>
+          <w:sz w:val="28"/>
+        </w:rPr>
+        <w:t xml:space="preserve">&gt;200 Y </w:t>
+      </w:r>
+      <w:proofErr w:type="spellStart"/>
+      <w:r>
+        <w:rPr>
+          <w:sz w:val="28"/>
+        </w:rPr>
+        <w:t>cantidadPersona</w:t>
+      </w:r>
+      <w:proofErr w:type="spellEnd"/>
+      <w:r>
+        <w:rPr>
+          <w:sz w:val="28"/>
+        </w:rPr>
+        <w:t>&lt;=300 Entonces</w:t>
+      </w:r>
+    </w:p>
+    <w:p>
+      <w:pPr>
+        <w:pBdr>
+          <w:top w:val="single" w:sz="4" w:space="1" w:color="auto"/>
+          <w:left w:val="single" w:sz="4" w:space="4" w:color="auto"/>
+          <w:bottom w:val="single" w:sz="4" w:space="1" w:color="auto"/>
+          <w:right w:val="single" w:sz="4" w:space="4" w:color="auto"/>
+        </w:pBdr>
+        <w:spacing w:after="0"/>
+        <w:rPr>
+          <w:sz w:val="28"/>
+        </w:rPr>
+      </w:pPr>
+      <w:r>
+        <w:rPr>
+          <w:sz w:val="28"/>
+        </w:rPr>
+        <w:tab/>
+      </w:r>
+      <w:r>
+        <w:rPr>
+          <w:sz w:val="28"/>
+        </w:rPr>
+        <w:tab/>
+      </w:r>
+      <w:r>
+        <w:rPr>
+          <w:sz w:val="28"/>
+        </w:rPr>
+        <w:tab/>
+      </w:r>
+      <w:proofErr w:type="spellStart"/>
+      <w:proofErr w:type="gramStart"/>
+      <w:r>
+        <w:rPr>
+          <w:sz w:val="28"/>
+        </w:rPr>
+        <w:t>presupuestoTotal</w:t>
+      </w:r>
+      <w:proofErr w:type="spellEnd"/>
+      <w:proofErr w:type="gramEnd"/>
+      <w:r>
+        <w:rPr>
+          <w:sz w:val="28"/>
+        </w:rPr>
+        <w:t xml:space="preserve"> &lt;- </w:t>
+      </w:r>
+      <w:proofErr w:type="spellStart"/>
+      <w:r>
+        <w:rPr>
+          <w:sz w:val="28"/>
+        </w:rPr>
+        <w:t>cantidadPersona</w:t>
+      </w:r>
+      <w:proofErr w:type="spellEnd"/>
+      <w:r>
+        <w:rPr>
+          <w:sz w:val="28"/>
+        </w:rPr>
+        <w:t>*85</w:t>
+      </w:r>
+    </w:p>
+    <w:p>
+      <w:pPr>
+        <w:pBdr>
+          <w:top w:val="single" w:sz="4" w:space="1" w:color="auto"/>
+          <w:left w:val="single" w:sz="4" w:space="4" w:color="auto"/>
+          <w:bottom w:val="single" w:sz="4" w:space="1" w:color="auto"/>
+          <w:right w:val="single" w:sz="4" w:space="4" w:color="auto"/>
+        </w:pBdr>
+        <w:spacing w:after="0"/>
+        <w:rPr>
+          <w:sz w:val="28"/>
+        </w:rPr>
+      </w:pPr>
+      <w:r>
+        <w:rPr>
+          <w:sz w:val="28"/>
+        </w:rPr>
+        <w:tab/>
+      </w:r>
+      <w:r>
+        <w:rPr>
+          <w:sz w:val="28"/>
+        </w:rPr>
+        <w:tab/>
+      </w:r>
+      <w:proofErr w:type="spellStart"/>
+      <w:r>
+        <w:rPr>
+          <w:sz w:val="28"/>
+        </w:rPr>
+        <w:t>SiNo</w:t>
+      </w:r>
+      <w:proofErr w:type="spellEnd"/>
+    </w:p>
+    <w:p>
+      <w:pPr>
+        <w:pBdr>
+          <w:top w:val="single" w:sz="4" w:space="1" w:color="auto"/>
+          <w:left w:val="single" w:sz="4" w:space="4" w:color="auto"/>
+          <w:bottom w:val="single" w:sz="4" w:space="1" w:color="auto"/>
+          <w:right w:val="single" w:sz="4" w:space="4" w:color="auto"/>
+        </w:pBdr>
+        <w:spacing w:after="0"/>
+        <w:rPr>
+          <w:sz w:val="28"/>
+        </w:rPr>
+      </w:pPr>
+      <w:r>
+        <w:rPr>
+          <w:sz w:val="28"/>
+        </w:rPr>
+        <w:tab/>
+      </w:r>
+      <w:r>
+        <w:rPr>
+          <w:sz w:val="28"/>
+        </w:rPr>
+        <w:tab/>
+      </w:r>
+      <w:r>
+        <w:rPr>
+          <w:sz w:val="28"/>
+        </w:rPr>
+        <w:tab/>
+      </w:r>
+      <w:proofErr w:type="spellStart"/>
+      <w:proofErr w:type="gramStart"/>
+      <w:r>
+        <w:rPr>
+          <w:sz w:val="28"/>
+        </w:rPr>
+        <w:t>presupuestoTotal</w:t>
+      </w:r>
+      <w:proofErr w:type="spellEnd"/>
+      <w:proofErr w:type="gramEnd"/>
+      <w:r>
+        <w:rPr>
+          <w:sz w:val="28"/>
+        </w:rPr>
+        <w:t xml:space="preserve"> &lt;- </w:t>
+      </w:r>
+      <w:proofErr w:type="spellStart"/>
+      <w:r>
+        <w:rPr>
+          <w:sz w:val="28"/>
+        </w:rPr>
+        <w:t>cantidadPersona</w:t>
+      </w:r>
+      <w:proofErr w:type="spellEnd"/>
+      <w:r>
+        <w:rPr>
+          <w:sz w:val="28"/>
+        </w:rPr>
+        <w:t>*75</w:t>
+      </w:r>
+    </w:p>
+    <w:p>
+      <w:pPr>
+        <w:pBdr>
+          <w:top w:val="single" w:sz="4" w:space="1" w:color="auto"/>
+          <w:left w:val="single" w:sz="4" w:space="4" w:color="auto"/>
+          <w:bottom w:val="single" w:sz="4" w:space="1" w:color="auto"/>
+          <w:right w:val="single" w:sz="4" w:space="4" w:color="auto"/>
+        </w:pBdr>
+        <w:spacing w:after="0"/>
+        <w:rPr>
+          <w:sz w:val="28"/>
+        </w:rPr>
+      </w:pPr>
+      <w:r>
+        <w:rPr>
+          <w:sz w:val="28"/>
+        </w:rPr>
+        <w:tab/>
+      </w:r>
+      <w:r>
+        <w:rPr>
+          <w:sz w:val="28"/>
+        </w:rPr>
+        <w:tab/>
+      </w:r>
+      <w:proofErr w:type="spellStart"/>
+      <w:r>
+        <w:rPr>
+          <w:sz w:val="28"/>
+        </w:rPr>
+        <w:t>FinSi</w:t>
+      </w:r>
+      <w:proofErr w:type="spellEnd"/>
+    </w:p>
+    <w:p>
+      <w:pPr>
+        <w:pBdr>
+          <w:top w:val="single" w:sz="4" w:space="1" w:color="auto"/>
+          <w:left w:val="single" w:sz="4" w:space="4" w:color="auto"/>
+          <w:bottom w:val="single" w:sz="4" w:space="1" w:color="auto"/>
+          <w:right w:val="single" w:sz="4" w:space="4" w:color="auto"/>
+        </w:pBdr>
+        <w:spacing w:after="0"/>
+        <w:rPr>
+          <w:sz w:val="28"/>
+        </w:rPr>
+      </w:pPr>
+      <w:r>
+        <w:rPr>
+          <w:sz w:val="28"/>
+        </w:rPr>
+        <w:tab/>
+      </w:r>
+      <w:proofErr w:type="spellStart"/>
+      <w:r>
+        <w:rPr>
+          <w:sz w:val="28"/>
+        </w:rPr>
+        <w:t>FinSi</w:t>
+      </w:r>
+      <w:proofErr w:type="spellEnd"/>
+    </w:p>
+    <w:p>
+      <w:pPr>
+        <w:pBdr>
+          <w:top w:val="single" w:sz="4" w:space="1" w:color="auto"/>
+          <w:left w:val="single" w:sz="4" w:space="4" w:color="auto"/>
+          <w:bottom w:val="single" w:sz="4" w:space="1" w:color="auto"/>
+          <w:right w:val="single" w:sz="4" w:space="4" w:color="auto"/>
+        </w:pBdr>
+        <w:spacing w:after="0"/>
+        <w:rPr>
+          <w:sz w:val="28"/>
+        </w:rPr>
+      </w:pPr>
+      <w:r>
+        <w:rPr>
+          <w:sz w:val="28"/>
+        </w:rPr>
+        <w:tab/>
+        <w:t xml:space="preserve">// Datos de Salida </w:t>
+      </w:r>
+    </w:p>
+    <w:p>
+      <w:pPr>
+        <w:pBdr>
+          <w:top w:val="single" w:sz="4" w:space="1" w:color="auto"/>
+          <w:left w:val="single" w:sz="4" w:space="4" w:color="auto"/>
+          <w:bottom w:val="single" w:sz="4" w:space="1" w:color="auto"/>
+          <w:right w:val="single" w:sz="4" w:space="4" w:color="auto"/>
+        </w:pBdr>
+        <w:spacing w:after="0"/>
+        <w:rPr>
+          <w:sz w:val="28"/>
+        </w:rPr>
+      </w:pPr>
+      <w:r>
+        <w:rPr>
+          <w:sz w:val="28"/>
+        </w:rPr>
+        <w:tab/>
+        <w:t>Escribir 'El presupuesto total es: $ '</w:t>
+      </w:r>
+      <w:proofErr w:type="gramStart"/>
+      <w:r>
+        <w:rPr>
+          <w:sz w:val="28"/>
+        </w:rPr>
+        <w:t>,</w:t>
+      </w:r>
+      <w:proofErr w:type="spellStart"/>
+      <w:r>
+        <w:rPr>
+          <w:sz w:val="28"/>
+        </w:rPr>
+        <w:t>presupuestoTotal</w:t>
+      </w:r>
+      <w:proofErr w:type="spellEnd"/>
+      <w:proofErr w:type="gramEnd"/>
+      <w:r>
+        <w:rPr>
+          <w:sz w:val="28"/>
+        </w:rPr>
+        <w:t xml:space="preserve">,' </w:t>
+      </w:r>
+      <w:proofErr w:type="spellStart"/>
+      <w:r>
+        <w:rPr>
+          <w:sz w:val="28"/>
+        </w:rPr>
+        <w:t>Dolares</w:t>
+      </w:r>
+      <w:proofErr w:type="spellEnd"/>
+      <w:r>
+        <w:rPr>
+          <w:sz w:val="28"/>
+        </w:rPr>
+        <w:t>'</w:t>
+      </w:r>
+    </w:p>
+    <w:p>
+      <w:pPr>
+        <w:pBdr>
+          <w:top w:val="single" w:sz="4" w:space="1" w:color="auto"/>
+          <w:left w:val="single" w:sz="4" w:space="4" w:color="auto"/>
+          <w:bottom w:val="single" w:sz="4" w:space="1" w:color="auto"/>
+          <w:right w:val="single" w:sz="4" w:space="4" w:color="auto"/>
+        </w:pBdr>
+        <w:spacing w:after="0"/>
+        <w:rPr>
+          <w:sz w:val="28"/>
+        </w:rPr>
+      </w:pPr>
+      <w:proofErr w:type="spellStart"/>
+      <w:r>
+        <w:rPr>
+          <w:sz w:val="28"/>
+        </w:rPr>
+        <w:t>FinAlgoritmo</w:t>
+      </w:r>
+      <w:proofErr w:type="spellEnd"/>
+    </w:p>
+    <w:p>
+      <w:pPr>
+        <w:spacing w:after="0"/>
+        <w:rPr>
+          <w:sz w:val="28"/>
+        </w:rPr>
+      </w:pPr>
+    </w:p>
+    <w:p>
+      <w:pPr>
+        <w:spacing w:after="0"/>
+        <w:rPr>
+          <w:b/>
+          <w:i/>
+          <w:sz w:val="28"/>
+        </w:rPr>
+      </w:pPr>
+      <w:r>
+        <w:rPr>
+          <w:b/>
+          <w:i/>
+          <w:sz w:val="28"/>
+        </w:rPr>
+        <w:t>Diagrama de Flujo (DFD):</w:t>
+      </w:r>
+    </w:p>
+    <w:p>
+      <w:pPr>
+        <w:spacing w:after="0"/>
+        <w:rPr>
+          <w:sz w:val="28"/>
+        </w:rPr>
+      </w:pPr>
+      <w:r>
+        <w:rPr>
+          <w:noProof/>
+          <w:sz w:val="28"/>
+          <w:lang w:eastAsia="es-PE"/>
+        </w:rPr>
+        <w:drawing>
+          <wp:inline distT="0" distB="0" distL="0" distR="0">
+            <wp:extent cx="5612130" cy="4116070"/>
+            <wp:effectExtent l="0" t="0" r="7620" b="0"/>
+            <wp:docPr id="33" name="Imagen 33"/>
+            <wp:cNvGraphicFramePr>
+              <a:graphicFrameLocks xmlns:a="http://schemas.openxmlformats.org/drawingml/2006/main" noChangeAspect="1"/>
+            </wp:cNvGraphicFramePr>
+            <a:graphic xmlns:a="http://schemas.openxmlformats.org/drawingml/2006/main">
+              <a:graphicData uri="http://schemas.openxmlformats.org/drawingml/2006/picture">
+                <pic:pic xmlns:pic="http://schemas.openxmlformats.org/drawingml/2006/picture">
+                  <pic:nvPicPr>
+                    <pic:cNvPr id="33" name="1D07C43.tmp"/>
+                    <pic:cNvPicPr/>
+                  </pic:nvPicPr>
+                  <pic:blipFill>
+                    <a:blip r:embed="rId9">
+                      <a:extLst>
+                        <a:ext uri="{28A0092B-C50C-407E-A947-70E740481C1C}">
+                          <a14:useLocalDpi xmlns:a14="http://schemas.microsoft.com/office/drawing/2010/main" val="0"/>
+                        </a:ext>
+                      </a:extLst>
+                    </a:blip>
+                    <a:stretch>
+                      <a:fillRect/>
+                    </a:stretch>
+                  </pic:blipFill>
+                  <pic:spPr>
+                    <a:xfrm>
+                      <a:off x="0" y="0"/>
+                      <a:ext cx="5612130" cy="4116070"/>
+                    </a:xfrm>
+                    <a:prstGeom prst="rect">
+                      <a:avLst/>
+                    </a:prstGeom>
+                  </pic:spPr>
+                </pic:pic>
+              </a:graphicData>
+            </a:graphic>
+          </wp:inline>
+        </w:drawing>
+      </w:r>
+    </w:p>
+    <w:p>
+      <w:pPr>
+        <w:spacing w:after="0"/>
+        <w:rPr>
+          <w:sz w:val="28"/>
+        </w:rPr>
+      </w:pPr>
+    </w:p>
+    <w:p>
+      <w:pPr>
+        <w:spacing w:after="0"/>
+        <w:rPr>
+          <w:sz w:val="28"/>
+        </w:rPr>
+      </w:pPr>
+    </w:p>
+    <w:p>
+      <w:pPr>
+        <w:spacing w:after="0"/>
+        <w:rPr>
+          <w:b/>
+          <w:i/>
+          <w:sz w:val="28"/>
+        </w:rPr>
+      </w:pPr>
+      <w:r>
+        <w:rPr>
+          <w:b/>
+          <w:i/>
+          <w:sz w:val="28"/>
+        </w:rPr>
+        <w:lastRenderedPageBreak/>
+        <w:t xml:space="preserve">Diagrama de </w:t>
+      </w:r>
+      <w:r>
+        <w:rPr>
+          <w:b/>
+          <w:i/>
+          <w:sz w:val="28"/>
+        </w:rPr>
+        <w:t>N/S</w:t>
+      </w:r>
+      <w:r>
+        <w:rPr>
+          <w:b/>
+          <w:i/>
+          <w:sz w:val="28"/>
+        </w:rPr>
+        <w:t xml:space="preserve"> </w:t>
+      </w:r>
+    </w:p>
+    <w:p>
+      <w:pPr>
+        <w:spacing w:after="0"/>
+        <w:rPr>
+          <w:sz w:val="28"/>
+        </w:rPr>
+      </w:pPr>
+    </w:p>
+    <w:p>
+      <w:pPr>
+        <w:spacing w:after="0"/>
+        <w:rPr>
+          <w:sz w:val="28"/>
+        </w:rPr>
+      </w:pPr>
+      <w:r>
+        <w:rPr>
+          <w:noProof/>
+          <w:sz w:val="28"/>
+          <w:lang w:eastAsia="es-PE"/>
+        </w:rPr>
+        <w:drawing>
+          <wp:inline distT="0" distB="0" distL="0" distR="0">
+            <wp:extent cx="5612130" cy="2851150"/>
+            <wp:effectExtent l="0" t="0" r="7620" b="6350"/>
+            <wp:docPr id="34" name="Imagen 34"/>
+            <wp:cNvGraphicFramePr>
+              <a:graphicFrameLocks xmlns:a="http://schemas.openxmlformats.org/drawingml/2006/main" noChangeAspect="1"/>
+            </wp:cNvGraphicFramePr>
+            <a:graphic xmlns:a="http://schemas.openxmlformats.org/drawingml/2006/main">
+              <a:graphicData uri="http://schemas.openxmlformats.org/drawingml/2006/picture">
+                <pic:pic xmlns:pic="http://schemas.openxmlformats.org/drawingml/2006/picture">
+                  <pic:nvPicPr>
+                    <pic:cNvPr id="34" name="1D02ACB.tmp"/>
+                    <pic:cNvPicPr/>
+                  </pic:nvPicPr>
+                  <pic:blipFill>
+                    <a:blip r:embed="rId10">
+                      <a:extLst>
+                        <a:ext uri="{28A0092B-C50C-407E-A947-70E740481C1C}">
+                          <a14:useLocalDpi xmlns:a14="http://schemas.microsoft.com/office/drawing/2010/main" val="0"/>
+                        </a:ext>
+                      </a:extLst>
+                    </a:blip>
+                    <a:stretch>
+                      <a:fillRect/>
+                    </a:stretch>
+                  </pic:blipFill>
+                  <pic:spPr>
+                    <a:xfrm>
+                      <a:off x="0" y="0"/>
+                      <a:ext cx="5612130" cy="2851150"/>
+                    </a:xfrm>
+                    <a:prstGeom prst="rect">
+                      <a:avLst/>
+                    </a:prstGeom>
+                  </pic:spPr>
+                </pic:pic>
+              </a:graphicData>
+            </a:graphic>
+          </wp:inline>
+        </w:drawing>
+      </w:r>
     </w:p>
     <w:p>
       <w:pPr>
@@ -5140,7 +6159,6 @@
         <w:rPr>
           <w:sz w:val="28"/>
         </w:rPr>
-        <w:lastRenderedPageBreak/>
         <w:t>D:\DESARROLLO 2020&gt;</w:t>
       </w:r>
       <w:proofErr w:type="spellStart"/>
@@ -6085,7 +7103,7 @@
 </file>
 
 <file path=customXml/itemProps2.xml><?xml version="1.0" encoding="utf-8"?>
-<ds:datastoreItem xmlns:ds="http://schemas.openxmlformats.org/officeDocument/2006/customXml" ds:itemID="{217FD9E9-3879-4F48-9056-960FD809BCA7}">
+<ds:datastoreItem xmlns:ds="http://schemas.openxmlformats.org/officeDocument/2006/customXml" ds:itemID="{317BDA68-70F9-41EC-8C4C-3C85A110404D}">
   <ds:schemaRefs>
     <ds:schemaRef ds:uri="http://schemas.openxmlformats.org/officeDocument/2006/bibliography"/>
   </ds:schemaRefs>

</xml_diff>